<commit_message>
last updated before submitting
</commit_message>
<xml_diff>
--- a/דוח הגשה.docx
+++ b/דוח הגשה.docx
@@ -2688,26 +2688,6 @@
           <w:lang w:val="en-US"/>
         </w:rPr>
       </w:pPr>
-      <w:r>
-        <w:rPr>
-          <w:rFonts w:ascii="David" w:hAnsi="David" w:cs="David"/>
-          <w:sz w:val="28"/>
-          <w:szCs w:val="28"/>
-          <w:rtl/>
-          <w:lang w:val="en-US"/>
-        </w:rPr>
-        <w:br/>
-      </w:r>
-      <w:r>
-        <w:rPr>
-          <w:rFonts w:ascii="David" w:hAnsi="David" w:cs="David"/>
-          <w:sz w:val="28"/>
-          <w:szCs w:val="28"/>
-          <w:rtl/>
-          <w:lang w:val="en-US"/>
-        </w:rPr>
-        <w:br/>
-      </w:r>
     </w:p>
     <w:p>
       <w:pPr>
@@ -3362,7 +3342,7 @@
           <w:rtl/>
           <w:lang w:val="en-US"/>
         </w:rPr>
-        <w:t xml:space="preserve">לאחר סיום הניקוי של הדאטה, אנו יוצרים שלוש עמודות חדשות אשר מציינות </w:t>
+        <w:t xml:space="preserve">לאחר סיום הניקוי של הדאטה, אנו יוצרים שלוש עמודות חדשות אשר מציינות את מדדי התחלואה היומיים באופן אבסולוטי (ולא כערך נצבר, כפי שעושה משרד הבריאות). באמצעות אותן עמודות אנחנו מחשבים עמודות חדשות (כמו למשל </w:t>
       </w:r>
       <w:r>
         <w:rPr>
@@ -3373,7 +3353,7 @@
           <w:lang w:val="en-US"/>
         </w:rPr>
         <w:lastRenderedPageBreak/>
-        <w:t>את מדדי התחלואה היומיים באופן אבסולוטי (ולא כערך נצבר, כפי שעושה משרד הבריאות). באמצעות אותן עמודות אנחנו מחשבים עמודות חדשות (כמו למשל כמות חולים פעילים, שהינה כמות האבחונים הפעילים עד כה פחות כמות המחלימים עד כה, לכל תאריך).</w:t>
+        <w:t>כמות חולים פעילים, שהינה כמות האבחונים הפעילים עד כה פחות כמות המחלימים עד כה, לכל תאריך).</w:t>
       </w:r>
       <w:r>
         <w:rPr>
@@ -3866,7 +3846,6 @@
           <w:rtl/>
           <w:lang w:val="en-US"/>
         </w:rPr>
-        <w:lastRenderedPageBreak/>
         <w:t xml:space="preserve">יש לציין כי כדי להציג גרף מסוים כפי שבחר המשתמש, התכנית שומרת את הגרף הנוצר כקובץ מסוג </w:t>
       </w:r>
       <w:r>
@@ -3920,6 +3899,7 @@
           <w:rtl/>
           <w:lang w:val="en-US"/>
         </w:rPr>
+        <w:lastRenderedPageBreak/>
         <w:t xml:space="preserve">כל הפונקציונליות התאפשרה ולא יכלה להתקיים ללא קובץ </w:t>
       </w:r>
       <w:proofErr w:type="spellStart"/>
@@ -4008,6 +3988,32 @@
           <w:lang w:val="en-US"/>
         </w:rPr>
         <w:t xml:space="preserve"> באמצעות הורשה (כולל הורשה ספציפית של מתודות מסוימות).</w:t>
+      </w:r>
+    </w:p>
+    <w:p>
+      <w:pPr>
+        <w:bidi/>
+        <w:spacing w:line="360" w:lineRule="auto"/>
+        <w:ind w:firstLine="720"/>
+        <w:rPr>
+          <w:rFonts w:ascii="David" w:hAnsi="David" w:cs="David"/>
+          <w:sz w:val="28"/>
+          <w:szCs w:val="28"/>
+          <w:u w:val="single"/>
+          <w:rtl/>
+          <w:lang w:val="en-US"/>
+        </w:rPr>
+      </w:pPr>
+      <w:r>
+        <w:rPr>
+          <w:rFonts w:ascii="David" w:hAnsi="David" w:cs="David" w:hint="cs"/>
+          <w:sz w:val="28"/>
+          <w:szCs w:val="28"/>
+          <w:u w:val="single"/>
+          <w:rtl/>
+          <w:lang w:val="en-US"/>
+        </w:rPr>
+        <w:t>קשיים ומסקנות:</w:t>
       </w:r>
     </w:p>
     <w:p>
@@ -4023,6 +4029,38 @@
           <w:lang w:val="en-US"/>
         </w:rPr>
       </w:pPr>
+      <w:r>
+        <w:rPr>
+          <w:rFonts w:ascii="David" w:hAnsi="David" w:cs="David" w:hint="cs"/>
+          <w:sz w:val="28"/>
+          <w:szCs w:val="28"/>
+          <w:rtl/>
+          <w:lang w:val="en-US"/>
+        </w:rPr>
+        <w:t xml:space="preserve">במהלך העבודה על הפרויקט, נתקלנו בקשיים רבים, הן במישור היצירתי והן במישור היישומי של האפליקציה. במשך זמן לא מבוטל חשבנו איך נוכל לחדש ולהביא ערך מוסף בפרויקט אותו נבחר לעשות, וגם כאשר בחרנו </w:t>
+      </w:r>
+      <w:proofErr w:type="spellStart"/>
+      <w:r>
+        <w:rPr>
+          <w:rFonts w:ascii="David" w:hAnsi="David" w:cs="David" w:hint="cs"/>
+          <w:sz w:val="28"/>
+          <w:szCs w:val="28"/>
+          <w:rtl/>
+          <w:lang w:val="en-US"/>
+        </w:rPr>
+        <w:t>להנגיש</w:t>
+      </w:r>
+      <w:proofErr w:type="spellEnd"/>
+      <w:r>
+        <w:rPr>
+          <w:rFonts w:ascii="David" w:hAnsi="David" w:cs="David" w:hint="cs"/>
+          <w:sz w:val="28"/>
+          <w:szCs w:val="28"/>
+          <w:rtl/>
+          <w:lang w:val="en-US"/>
+        </w:rPr>
+        <w:t xml:space="preserve"> מידע אודות נגיף הקורונה, השקענו מאמץ ומחשבה אודות כיצד נוכל להביא את הנתונים המעניינים ביותר במסגרת הזמן שהוקצב לנו לסיום הפרויקט.</w:t>
+      </w:r>
     </w:p>
     <w:p>
       <w:pPr>
@@ -4033,21 +4071,41 @@
           <w:rFonts w:ascii="David" w:hAnsi="David" w:cs="David"/>
           <w:sz w:val="28"/>
           <w:szCs w:val="28"/>
-          <w:u w:val="single"/>
-          <w:rtl/>
-          <w:lang w:val="en-US"/>
-        </w:rPr>
-      </w:pPr>
-      <w:r>
-        <w:rPr>
-          <w:rFonts w:ascii="David" w:hAnsi="David" w:cs="David" w:hint="cs"/>
-          <w:sz w:val="28"/>
-          <w:szCs w:val="28"/>
-          <w:u w:val="single"/>
-          <w:rtl/>
-          <w:lang w:val="en-US"/>
-        </w:rPr>
-        <w:t>קשיים ומסקנות:</w:t>
+          <w:rtl/>
+          <w:lang w:val="en-US"/>
+        </w:rPr>
+      </w:pPr>
+      <w:r>
+        <w:rPr>
+          <w:rFonts w:ascii="David" w:hAnsi="David" w:cs="David" w:hint="cs"/>
+          <w:sz w:val="28"/>
+          <w:szCs w:val="28"/>
+          <w:rtl/>
+          <w:lang w:val="en-US"/>
+        </w:rPr>
+        <w:t xml:space="preserve">בנוסף, התמודדנו עם האתגר שטמון בלמידת שפת </w:t>
+      </w:r>
+      <w:proofErr w:type="spellStart"/>
+      <w:r>
+        <w:rPr>
+          <w:rFonts w:ascii="David" w:hAnsi="David" w:cs="David" w:hint="cs"/>
+          <w:sz w:val="28"/>
+          <w:szCs w:val="28"/>
+          <w:rtl/>
+          <w:lang w:val="en-US"/>
+        </w:rPr>
+        <w:t>הקיוי</w:t>
+      </w:r>
+      <w:proofErr w:type="spellEnd"/>
+      <w:r>
+        <w:rPr>
+          <w:rFonts w:ascii="David" w:hAnsi="David" w:cs="David" w:hint="cs"/>
+          <w:sz w:val="28"/>
+          <w:szCs w:val="28"/>
+          <w:rtl/>
+          <w:lang w:val="en-US"/>
+        </w:rPr>
+        <w:t xml:space="preserve">, אשר בה אין לנו ניסיון מעבר לביצוע מעבדת האנדרואיד במסגרת הקורס. </w:t>
       </w:r>
     </w:p>
     <w:p>
@@ -4071,7 +4129,7 @@
           <w:rtl/>
           <w:lang w:val="en-US"/>
         </w:rPr>
-        <w:t xml:space="preserve">במהלך העבודה על הפרויקט, נתקלנו בקשיים רבים, הן במישור היצירתי והן במישור היישומי של האפליקציה. במשך זמן לא מבוטל חשבנו איך נוכל לחדש ולהביא ערך מוסף בפרויקט אותו נבחר לעשות, וגם כאשר בחרנו </w:t>
+        <w:t xml:space="preserve">לעניות דעתנו הרחבנו רבות את הידע שלנו. צברנו ניסיון בכתיבת שורות רבות ורציפות של קוד, העשרנו את הידע שלנו בשפת </w:t>
       </w:r>
       <w:proofErr w:type="spellStart"/>
       <w:r>
@@ -4082,7 +4140,7 @@
           <w:rtl/>
           <w:lang w:val="en-US"/>
         </w:rPr>
-        <w:t>להנגיש</w:t>
+        <w:t>קיוי</w:t>
       </w:r>
       <w:proofErr w:type="spellEnd"/>
       <w:r>
@@ -4093,7 +4151,26 @@
           <w:rtl/>
           <w:lang w:val="en-US"/>
         </w:rPr>
-        <w:t xml:space="preserve"> מידע אודות נגיף הקורונה, השקענו מאמץ ומחשבה אודות כיצד נוכל להביא את הנתונים המעניינים ביותר במסגרת הזמן שהוקצב לנו לסיום הפרויקט.</w:t>
+        <w:t xml:space="preserve"> ובהקמת בסיס נתונים עם עשרות אלפי שורות בדרך נוחה ואלגנטית, ולמדנו כיצד לעבוד עם </w:t>
+      </w:r>
+      <w:r>
+        <w:rPr>
+          <w:rFonts w:ascii="David" w:hAnsi="David" w:cs="David"/>
+          <w:sz w:val="28"/>
+          <w:szCs w:val="28"/>
+          <w:lang w:val="en-US"/>
+        </w:rPr>
+        <w:t>APIs</w:t>
+      </w:r>
+      <w:r>
+        <w:rPr>
+          <w:rFonts w:ascii="David" w:hAnsi="David" w:cs="David" w:hint="cs"/>
+          <w:sz w:val="28"/>
+          <w:szCs w:val="28"/>
+          <w:rtl/>
+          <w:lang w:val="en-US"/>
+        </w:rPr>
+        <w:t>.</w:t>
       </w:r>
     </w:p>
     <w:p>
@@ -4117,7 +4194,7 @@
           <w:rtl/>
           <w:lang w:val="en-US"/>
         </w:rPr>
-        <w:t xml:space="preserve">בנוסף, התמודדנו עם האתגר שטמון בלמידת שפת </w:t>
+        <w:t xml:space="preserve">נרצה לציין כי אנו שבעי רצון מהתוצאות ובעיקר </w:t>
       </w:r>
       <w:proofErr w:type="spellStart"/>
       <w:r>
@@ -4128,7 +4205,7 @@
           <w:rtl/>
           <w:lang w:val="en-US"/>
         </w:rPr>
-        <w:t>הקיוי</w:t>
+        <w:t>מהויזואליזציה</w:t>
       </w:r>
       <w:proofErr w:type="spellEnd"/>
       <w:r>
@@ -4139,7 +4216,29 @@
           <w:rtl/>
           <w:lang w:val="en-US"/>
         </w:rPr>
-        <w:t xml:space="preserve">, אשר בה אין לנו ניסיון מעבר לביצוע מעבדת האנדרואיד במסגרת הקורס. </w:t>
+        <w:t xml:space="preserve"> אשר תוצאותיה מתיישבות עם ההיגיון ועם תזמון הסגרים. יחד עם זאת, נרצה לסייג ולומר כי ברוב המקרים התוצאות מלוות ברעש גדול מאוד, ולכן אם היה לנו זמן נוסף למקצה שיפורים, היינו מבצעים </w:t>
+      </w:r>
+      <w:proofErr w:type="spellStart"/>
+      <w:r>
+        <w:rPr>
+          <w:rFonts w:ascii="David" w:hAnsi="David" w:cs="David" w:hint="cs"/>
+          <w:sz w:val="28"/>
+          <w:szCs w:val="28"/>
+          <w:rtl/>
+          <w:lang w:val="en-US"/>
+        </w:rPr>
+        <w:t>אגרגציה</w:t>
+      </w:r>
+      <w:proofErr w:type="spellEnd"/>
+      <w:r>
+        <w:rPr>
+          <w:rFonts w:ascii="David" w:hAnsi="David" w:cs="David" w:hint="cs"/>
+          <w:sz w:val="28"/>
+          <w:szCs w:val="28"/>
+          <w:rtl/>
+          <w:lang w:val="en-US"/>
+        </w:rPr>
+        <w:t xml:space="preserve"> לאזורים גדולים יותר, כדי לנטרל במידה רבה יותר את הרעש אשר קיים בנתונים כעת.</w:t>
       </w:r>
     </w:p>
     <w:p>
@@ -4163,48 +4262,7 @@
           <w:rtl/>
           <w:lang w:val="en-US"/>
         </w:rPr>
-        <w:t xml:space="preserve">לעניות דעתנו הרחבנו רבות את הידע שלנו. צברנו ניסיון בכתיבת שורות רבות ורציפות של קוד, העשרנו את הידע שלנו בשפת </w:t>
-      </w:r>
-      <w:proofErr w:type="spellStart"/>
-      <w:r>
-        <w:rPr>
-          <w:rFonts w:ascii="David" w:hAnsi="David" w:cs="David" w:hint="cs"/>
-          <w:sz w:val="28"/>
-          <w:szCs w:val="28"/>
-          <w:rtl/>
-          <w:lang w:val="en-US"/>
-        </w:rPr>
-        <w:t>קיוי</w:t>
-      </w:r>
-      <w:proofErr w:type="spellEnd"/>
-      <w:r>
-        <w:rPr>
-          <w:rFonts w:ascii="David" w:hAnsi="David" w:cs="David" w:hint="cs"/>
-          <w:sz w:val="28"/>
-          <w:szCs w:val="28"/>
-          <w:rtl/>
-          <w:lang w:val="en-US"/>
-        </w:rPr>
-        <w:t xml:space="preserve"> ובהקמת בסיס נתונים עם עשרות אלפי שורות בדרך נוחה ואלגנטית, ולמדנו כיצד לעבוד עם </w:t>
-      </w:r>
-      <w:r>
-        <w:rPr>
-          <w:rFonts w:ascii="David" w:hAnsi="David" w:cs="David"/>
-          <w:sz w:val="28"/>
-          <w:szCs w:val="28"/>
-          <w:lang w:val="en-US"/>
-        </w:rPr>
-        <w:t>APIs</w:t>
-      </w:r>
-      <w:r>
-        <w:rPr>
-          <w:rFonts w:ascii="David" w:hAnsi="David" w:cs="David" w:hint="cs"/>
-          <w:sz w:val="28"/>
-          <w:szCs w:val="28"/>
-          <w:rtl/>
-          <w:lang w:val="en-US"/>
-        </w:rPr>
-        <w:t>.</w:t>
+        <w:t>אנו מקווים כי עבודתנו תוכל להיות לעזרם של כל החפצים בכך, בין אם כדי לקבל מידע אודות התפשטות נגיף הקורונה, ובין אם כדי לקחת את החומרים והקוד שיצרנו ולשכללו למשהו נרחב אף יותר.</w:t>
       </w:r>
     </w:p>
     <w:p>
@@ -4228,166 +4286,13 @@
           <w:rtl/>
           <w:lang w:val="en-US"/>
         </w:rPr>
-        <w:t xml:space="preserve">נרצה לציין כי אנו שבעי רצון מהתוצאות ובעיקר </w:t>
-      </w:r>
-      <w:proofErr w:type="spellStart"/>
-      <w:r>
-        <w:rPr>
-          <w:rFonts w:ascii="David" w:hAnsi="David" w:cs="David" w:hint="cs"/>
-          <w:sz w:val="28"/>
-          <w:szCs w:val="28"/>
-          <w:rtl/>
-          <w:lang w:val="en-US"/>
-        </w:rPr>
-        <w:t>מהויזואליזציה</w:t>
-      </w:r>
-      <w:proofErr w:type="spellEnd"/>
-      <w:r>
-        <w:rPr>
-          <w:rFonts w:ascii="David" w:hAnsi="David" w:cs="David" w:hint="cs"/>
-          <w:sz w:val="28"/>
-          <w:szCs w:val="28"/>
-          <w:rtl/>
-          <w:lang w:val="en-US"/>
-        </w:rPr>
-        <w:t xml:space="preserve"> אשר תוצאותיה מתיישבות עם ההיגיון ועם תזמון הסגרים. יחד עם זאת, נרצה לסייג ולומר כי ברוב המקרים התוצאות מלוות ברעש גדול מאוד, ולכן אם היה לנו זמן נוסף למקצה שיפורים, היינו מבצעים </w:t>
-      </w:r>
-      <w:proofErr w:type="spellStart"/>
-      <w:r>
-        <w:rPr>
-          <w:rFonts w:ascii="David" w:hAnsi="David" w:cs="David" w:hint="cs"/>
-          <w:sz w:val="28"/>
-          <w:szCs w:val="28"/>
-          <w:rtl/>
-          <w:lang w:val="en-US"/>
-        </w:rPr>
-        <w:t>אגרגציה</w:t>
-      </w:r>
-      <w:proofErr w:type="spellEnd"/>
-      <w:r>
-        <w:rPr>
-          <w:rFonts w:ascii="David" w:hAnsi="David" w:cs="David" w:hint="cs"/>
-          <w:sz w:val="28"/>
-          <w:szCs w:val="28"/>
-          <w:rtl/>
-          <w:lang w:val="en-US"/>
-        </w:rPr>
-        <w:t xml:space="preserve"> לאזורים גדולים יותר, כדי לנטרל במידה רבה יותר את הרעש אשר קיים בנתונים כעת.</w:t>
+        <w:t>נרצה בזאת להודות לצוות הקורס על הליווי, התמיכה ומתן העצות לאורך העבודה הרציפה בקורס בכלל ועל הפרויקט בפרט.</w:t>
       </w:r>
     </w:p>
     <w:p>
       <w:pPr>
         <w:bidi/>
         <w:spacing w:line="360" w:lineRule="auto"/>
-        <w:ind w:left="840"/>
-        <w:rPr>
-          <w:rFonts w:ascii="David" w:hAnsi="David" w:cs="David"/>
-          <w:sz w:val="28"/>
-          <w:szCs w:val="28"/>
-          <w:rtl/>
-          <w:lang w:val="en-US"/>
-        </w:rPr>
-      </w:pPr>
-      <w:r>
-        <w:rPr>
-          <w:rFonts w:ascii="David" w:hAnsi="David" w:cs="David" w:hint="cs"/>
-          <w:sz w:val="28"/>
-          <w:szCs w:val="28"/>
-          <w:rtl/>
-          <w:lang w:val="en-US"/>
-        </w:rPr>
-        <w:t>אנו מקווים כי עבודתנו תוכל להיות לעזרם של כל החפצים בכך, בין אם כדי לקבל מידע אודות התפשטות נגיף הקורונה, ובין אם כדי לקחת את החומרים והקוד שיצרנו ולשכללו למשהו נרחב אף יותר.</w:t>
-      </w:r>
-    </w:p>
-    <w:p>
-      <w:pPr>
-        <w:bidi/>
-        <w:spacing w:line="360" w:lineRule="auto"/>
-        <w:ind w:left="840"/>
-        <w:rPr>
-          <w:rFonts w:ascii="David" w:hAnsi="David" w:cs="David"/>
-          <w:sz w:val="28"/>
-          <w:szCs w:val="28"/>
-          <w:rtl/>
-          <w:lang w:val="en-US"/>
-        </w:rPr>
-      </w:pPr>
-      <w:r>
-        <w:rPr>
-          <w:rFonts w:ascii="David" w:hAnsi="David" w:cs="David" w:hint="cs"/>
-          <w:sz w:val="28"/>
-          <w:szCs w:val="28"/>
-          <w:rtl/>
-          <w:lang w:val="en-US"/>
-        </w:rPr>
-        <w:lastRenderedPageBreak/>
-        <w:t>נרצה בזאת להודות לצוות הקורס על הליווי, התמיכה ומתן העצות לאורך העבודה הרציפה בקורס בכלל ועל הפרויקט בפרט.</w:t>
-      </w:r>
-    </w:p>
-    <w:p>
-      <w:pPr>
-        <w:bidi/>
-        <w:spacing w:line="360" w:lineRule="auto"/>
-        <w:ind w:left="840"/>
-        <w:rPr>
-          <w:rFonts w:ascii="David" w:hAnsi="David" w:cs="David"/>
-          <w:sz w:val="28"/>
-          <w:szCs w:val="28"/>
-          <w:rtl/>
-          <w:lang w:val="en-US"/>
-        </w:rPr>
-      </w:pPr>
-    </w:p>
-    <w:p>
-      <w:pPr>
-        <w:bidi/>
-        <w:spacing w:line="360" w:lineRule="auto"/>
-        <w:ind w:left="840"/>
-        <w:rPr>
-          <w:rFonts w:ascii="David" w:hAnsi="David" w:cs="David"/>
-          <w:sz w:val="28"/>
-          <w:szCs w:val="28"/>
-          <w:rtl/>
-          <w:lang w:val="en-US"/>
-        </w:rPr>
-      </w:pPr>
-      <w:r>
-        <w:rPr>
-          <w:rFonts w:ascii="David" w:hAnsi="David" w:cs="David"/>
-          <w:sz w:val="28"/>
-          <w:szCs w:val="28"/>
-          <w:rtl/>
-          <w:lang w:val="en-US"/>
-        </w:rPr>
-        <w:br/>
-      </w:r>
-    </w:p>
-    <w:p>
-      <w:pPr>
-        <w:rPr>
-          <w:rFonts w:ascii="David" w:hAnsi="David" w:cs="David"/>
-          <w:sz w:val="28"/>
-          <w:szCs w:val="28"/>
-          <w:rtl/>
-          <w:lang w:val="en-US"/>
-        </w:rPr>
-      </w:pPr>
-      <w:r>
-        <w:rPr>
-          <w:rFonts w:ascii="David" w:hAnsi="David" w:cs="David"/>
-          <w:sz w:val="28"/>
-          <w:szCs w:val="28"/>
-          <w:rtl/>
-          <w:lang w:val="en-US"/>
-        </w:rPr>
-        <w:br w:type="page"/>
-      </w:r>
-    </w:p>
-    <w:p>
-      <w:pPr>
-        <w:bidi/>
-        <w:spacing w:line="360" w:lineRule="auto"/>
-        <w:ind w:left="840"/>
         <w:rPr>
           <w:rFonts w:ascii="David" w:hAnsi="David" w:cs="David"/>
           <w:b/>
@@ -4395,6 +4300,18 @@
           <w:sz w:val="28"/>
           <w:szCs w:val="28"/>
           <w:u w:val="single"/>
+          <w:lang w:val="en-US"/>
+        </w:rPr>
+      </w:pPr>
+    </w:p>
+    <w:p>
+      <w:pPr>
+        <w:bidi/>
+        <w:spacing w:line="360" w:lineRule="auto"/>
+        <w:rPr>
+          <w:rFonts w:ascii="David" w:hAnsi="David" w:cs="David"/>
+          <w:sz w:val="28"/>
+          <w:szCs w:val="28"/>
           <w:rtl/>
           <w:lang w:val="en-US"/>
         </w:rPr>

</xml_diff>